<commit_message>
small script changes to fit dialogue boxes
small script changes to fit dialogue boxes
</commit_message>
<xml_diff>
--- a/prototypescript.docx
+++ b/prototypescript.docx
@@ -6372,7 +6372,16 @@
           <w:szCs w:val="24"/>
           <w:lang w:val="en-US"/>
         </w:rPr>
-        <w:t>I've got a million other things I'd rather do than just stand here.</w:t>
+        <w:t xml:space="preserve">I've got a million </w:t>
+      </w:r>
+      <w:r>
+        <w:rPr>
+          <w:rFonts w:ascii="Times New Roman" w:hAnsi="Times New Roman" w:cs="Times New Roman"/>
+          <w:sz w:val="24"/>
+          <w:szCs w:val="24"/>
+          <w:lang w:val="en-US"/>
+        </w:rPr>
+        <w:t>other things I'd rather do than just stand here.</w:t>
       </w:r>
     </w:p>
     <w:p>
@@ -31024,7 +31033,7 @@
 </file>
 
 <file path=customXml/itemProps1.xml><?xml version="1.0" encoding="utf-8"?>
-<ds:datastoreItem xmlns:ds="http://schemas.openxmlformats.org/officeDocument/2006/customXml" ds:itemID="{F6E8AE05-4C4E-473E-8F35-B7BE2B5AB70A}">
+<ds:datastoreItem xmlns:ds="http://schemas.openxmlformats.org/officeDocument/2006/customXml" ds:itemID="{E07D6988-1F12-4460-B8E4-73160956B4A7}">
   <ds:schemaRefs>
     <ds:schemaRef ds:uri="http://schemas.openxmlformats.org/officeDocument/2006/bibliography"/>
   </ds:schemaRefs>

</xml_diff>